<commit_message>
lite planering och hemsida
</commit_message>
<xml_diff>
--- a/projects/slutprojekt/planering.docx
+++ b/projects/slutprojekt/planering.docx
@@ -338,6 +338,47 @@
         <w:rPr>
           <w:lang w:val="sv-SE"/>
         </w:rPr>
+        <w:t>Research och inhämtning av material:</w:t>
+      </w:r>
+    </w:p>
+    <w:p>
+      <w:pPr>
+        <w:rPr>
+          <w:lang w:val="sv-SE"/>
+        </w:rPr>
+      </w:pPr>
+      <w:r>
+        <w:rPr>
+          <w:lang w:val="sv-SE"/>
+        </w:rPr>
+        <w:t xml:space="preserve">Alla Bilderna på min hemsida är tagna från </w:t>
+      </w:r>
+      <w:hyperlink r:id="rId4" w:history="1">
+        <w:r>
+          <w:rPr>
+            <w:rStyle w:val="Hyperlnk"/>
+            <w:lang w:val="sv-SE"/>
+          </w:rPr>
+          <w:t>https://unsplash.com/</w:t>
+        </w:r>
+      </w:hyperlink>
+      <w:r>
+        <w:rPr>
+          <w:lang w:val="sv-SE"/>
+        </w:rPr>
+        <w:t xml:space="preserve"> </w:t>
+      </w:r>
+    </w:p>
+    <w:p>
+      <w:pPr>
+        <w:rPr>
+          <w:lang w:val="sv-SE"/>
+        </w:rPr>
+      </w:pPr>
+      <w:r>
+        <w:rPr>
+          <w:lang w:val="sv-SE"/>
+        </w:rPr>
         <w:t>Innehåll på webbplatsen i stora drag -&gt; känslan som den försöker förmedla:</w:t>
       </w:r>
     </w:p>
@@ -377,58 +418,50 @@
         <w:rPr>
           <w:lang w:val="sv-SE"/>
         </w:rPr>
-        <w:t>Färgerna ska vara ganska rena med ett inslag av kaffebilder runt om i sidan som lyfter upp färgerna</w:t>
-      </w:r>
-    </w:p>
-    <w:p>
-      <w:pPr>
-        <w:rPr>
-          <w:lang w:val="sv-SE"/>
-        </w:rPr>
-      </w:pPr>
-      <w:r>
-        <w:rPr>
-          <w:lang w:val="sv-SE"/>
-        </w:rPr>
-        <w:t>Text:</w:t>
-      </w:r>
-    </w:p>
-    <w:p>
-      <w:pPr>
-        <w:rPr>
-          <w:lang w:val="sv-SE"/>
-        </w:rPr>
-      </w:pPr>
-      <w:r>
-        <w:rPr>
-          <w:lang w:val="sv-SE"/>
-        </w:rPr>
-        <w:t>Texten på sidan ska va</w:t>
-      </w:r>
-      <w:r>
-        <w:rPr>
-          <w:lang w:val="sv-SE"/>
-        </w:rPr>
-        <w:t>ra</w:t>
-      </w:r>
-      <w:r>
-        <w:rPr>
-          <w:lang w:val="sv-SE"/>
-        </w:rPr>
-        <w:t xml:space="preserve"> ganska vanlig och ska handla om hur kaffe kan vara en fördel i vardagslivet.</w:t>
-      </w:r>
-    </w:p>
-    <w:p>
-      <w:pPr>
-        <w:rPr>
-          <w:lang w:val="sv-SE"/>
-        </w:rPr>
-      </w:pPr>
-      <w:r>
-        <w:rPr>
-          <w:lang w:val="sv-SE"/>
-        </w:rPr>
-        <w:t xml:space="preserve">Bild: </w:t>
+        <w:t xml:space="preserve">Startsida </w:t>
+      </w:r>
+      <w:proofErr w:type="spellStart"/>
+      <w:r>
+        <w:rPr>
+          <w:lang w:val="sv-SE"/>
+        </w:rPr>
+        <w:t>wireframe</w:t>
+      </w:r>
+      <w:proofErr w:type="spellEnd"/>
+      <w:r>
+        <w:rPr>
+          <w:lang w:val="sv-SE"/>
+        </w:rPr>
+        <w:t>:</w:t>
+      </w:r>
+      <w:r>
+        <w:rPr>
+          <w:lang w:val="sv-SE"/>
+        </w:rPr>
+        <w:pict>
+          <v:shapetype id="_x0000_t75" coordsize="21600,21600" o:spt="75" o:preferrelative="t" path="m@4@5l@4@11@9@11@9@5xe" filled="f" stroked="f">
+            <v:stroke joinstyle="miter"/>
+            <v:formulas>
+              <v:f eqn="if lineDrawn pixelLineWidth 0"/>
+              <v:f eqn="sum @0 1 0"/>
+              <v:f eqn="sum 0 0 @1"/>
+              <v:f eqn="prod @2 1 2"/>
+              <v:f eqn="prod @3 21600 pixelWidth"/>
+              <v:f eqn="prod @3 21600 pixelHeight"/>
+              <v:f eqn="sum @0 0 1"/>
+              <v:f eqn="prod @6 1 2"/>
+              <v:f eqn="prod @7 21600 pixelWidth"/>
+              <v:f eqn="sum @8 21600 0"/>
+              <v:f eqn="prod @7 21600 pixelHeight"/>
+              <v:f eqn="sum @10 21600 0"/>
+            </v:formulas>
+            <v:path o:extrusionok="f" gradientshapeok="t" o:connecttype="rect"/>
+            <o:lock v:ext="edit" aspectratio="t"/>
+          </v:shapetype>
+          <v:shape id="_x0000_i1025" type="#_x0000_t75" style="width:453pt;height:201pt">
+            <v:imagedata r:id="rId5" o:title="wireframe startsida"/>
+          </v:shape>
+        </w:pict>
       </w:r>
       <w:bookmarkStart w:id="0" w:name="_GoBack"/>
       <w:bookmarkEnd w:id="0"/>
@@ -443,6 +476,126 @@
         <w:rPr>
           <w:lang w:val="sv-SE"/>
         </w:rPr>
+        <w:lastRenderedPageBreak/>
+        <w:t xml:space="preserve">Kontakformulär </w:t>
+      </w:r>
+      <w:proofErr w:type="spellStart"/>
+      <w:r>
+        <w:rPr>
+          <w:lang w:val="sv-SE"/>
+        </w:rPr>
+        <w:t>wireframe</w:t>
+      </w:r>
+      <w:proofErr w:type="spellEnd"/>
+      <w:r>
+        <w:rPr>
+          <w:lang w:val="sv-SE"/>
+        </w:rPr>
+        <w:t xml:space="preserve">: </w:t>
+      </w:r>
+      <w:r>
+        <w:rPr>
+          <w:lang w:val="sv-SE"/>
+        </w:rPr>
+        <w:pict>
+          <v:shape id="_x0000_i1026" type="#_x0000_t75" style="width:453pt;height:201pt">
+            <v:imagedata r:id="rId6" o:title="wireframe kontakt"/>
+          </v:shape>
+        </w:pict>
+      </w:r>
+    </w:p>
+    <w:p>
+      <w:pPr>
+        <w:rPr>
+          <w:lang w:val="sv-SE"/>
+        </w:rPr>
+      </w:pPr>
+      <w:r>
+        <w:rPr>
+          <w:lang w:val="sv-SE"/>
+        </w:rPr>
+        <w:t>På min startsida så ska f</w:t>
+      </w:r>
+      <w:r>
+        <w:rPr>
+          <w:lang w:val="sv-SE"/>
+        </w:rPr>
+        <w:t>ärgerna ska vara ganska rena med ett inslag av kaffebilder runt om i sidan som lyfter upp färgerna</w:t>
+      </w:r>
+      <w:r>
+        <w:rPr>
+          <w:lang w:val="sv-SE"/>
+        </w:rPr>
+        <w:t xml:space="preserve"> och sidan. Kontaktformuläret ska också bestå ganska enfärgat och </w:t>
+      </w:r>
+      <w:r>
+        <w:rPr>
+          <w:lang w:val="sv-SE"/>
+        </w:rPr>
+        <w:t>den ska också vara ganska simpel.</w:t>
+      </w:r>
+    </w:p>
+    <w:p>
+      <w:pPr>
+        <w:rPr>
+          <w:lang w:val="sv-SE"/>
+        </w:rPr>
+      </w:pPr>
+      <w:r>
+        <w:rPr>
+          <w:lang w:val="sv-SE"/>
+        </w:rPr>
+        <w:t>Text:</w:t>
+      </w:r>
+    </w:p>
+    <w:p>
+      <w:pPr>
+        <w:rPr>
+          <w:lang w:val="sv-SE"/>
+        </w:rPr>
+      </w:pPr>
+      <w:r>
+        <w:rPr>
+          <w:lang w:val="sv-SE"/>
+        </w:rPr>
+        <w:t>Texten på sidan ska va</w:t>
+      </w:r>
+      <w:r>
+        <w:rPr>
+          <w:lang w:val="sv-SE"/>
+        </w:rPr>
+        <w:t>ra</w:t>
+      </w:r>
+      <w:r>
+        <w:rPr>
+          <w:lang w:val="sv-SE"/>
+        </w:rPr>
+        <w:t xml:space="preserve"> ganska vanlig och ska handla om hur kaffe kan vara en fördel i vardagslivet.</w:t>
+      </w:r>
+    </w:p>
+    <w:p>
+      <w:pPr>
+        <w:rPr>
+          <w:lang w:val="sv-SE"/>
+        </w:rPr>
+      </w:pPr>
+      <w:r>
+        <w:rPr>
+          <w:lang w:val="sv-SE"/>
+        </w:rPr>
+        <w:t xml:space="preserve">Bild: </w:t>
+      </w:r>
+    </w:p>
+    <w:p>
+      <w:pPr>
+        <w:rPr>
+          <w:lang w:val="sv-SE"/>
+        </w:rPr>
+      </w:pPr>
+      <w:r>
+        <w:rPr>
+          <w:lang w:val="sv-SE"/>
+        </w:rPr>
         <w:t>Bildernas syfte på hemsidan ska få en att tänka att det skulle vara gott med en kopp kaffe just när man sitter och läser på hemsidan</w:t>
       </w:r>
     </w:p>
@@ -469,47 +622,107 @@
         <w:rPr>
           <w:lang w:val="sv-SE"/>
         </w:rPr>
-        <w:t xml:space="preserve">Jag har inte tänkt att </w:t>
+        <w:t xml:space="preserve">Jag har inte tänkt </w:t>
+      </w:r>
+      <w:proofErr w:type="gramStart"/>
+      <w:r>
+        <w:rPr>
+          <w:lang w:val="sv-SE"/>
+        </w:rPr>
+        <w:t>att anvä</w:t>
+      </w:r>
+      <w:r>
+        <w:rPr>
+          <w:lang w:val="sv-SE"/>
+        </w:rPr>
+        <w:t>nda</w:t>
+      </w:r>
+      <w:proofErr w:type="gramEnd"/>
+      <w:r>
+        <w:rPr>
+          <w:lang w:val="sv-SE"/>
+        </w:rPr>
+        <w:t xml:space="preserve"> mig utav några rörliga bilder</w:t>
+      </w:r>
+    </w:p>
+    <w:p>
+      <w:pPr>
+        <w:rPr>
+          <w:lang w:val="sv-SE"/>
+        </w:rPr>
+      </w:pPr>
+      <w:r>
+        <w:rPr>
+          <w:lang w:val="sv-SE"/>
+        </w:rPr>
+        <w:t>Ljud:</w:t>
+      </w:r>
+    </w:p>
+    <w:p>
+      <w:pPr>
+        <w:rPr>
+          <w:lang w:val="sv-SE"/>
+        </w:rPr>
+      </w:pPr>
+      <w:r>
+        <w:rPr>
+          <w:lang w:val="sv-SE"/>
+        </w:rPr>
+        <w:t>Ljud kommer inte att användas på hemsidan</w:t>
+      </w:r>
+    </w:p>
+    <w:p>
+      <w:pPr>
+        <w:rPr>
+          <w:lang w:val="sv-SE"/>
+        </w:rPr>
+      </w:pPr>
+      <w:r>
+        <w:rPr>
+          <w:lang w:val="sv-SE"/>
+        </w:rPr>
+        <w:t>Interaktivitet: Det finns en knapp på hemsidan som får sidan att scrolla ned när den trycks samt en enkel meny med en hemknapp och en knapp som leder till mitt kontaktformulär.</w:t>
+      </w:r>
+    </w:p>
+    <w:p>
+      <w:pPr>
+        <w:rPr>
+          <w:lang w:val="sv-SE"/>
+        </w:rPr>
+      </w:pPr>
+      <w:r>
+        <w:rPr>
+          <w:lang w:val="sv-SE"/>
+        </w:rPr>
+        <w:t xml:space="preserve">Funktioner: Funktioner på hemsidan som jag använt mig av är </w:t>
       </w:r>
       <w:proofErr w:type="spellStart"/>
       <w:r>
         <w:rPr>
           <w:lang w:val="sv-SE"/>
         </w:rPr>
-        <w:t>anävnda</w:t>
+        <w:t>smooth</w:t>
       </w:r>
       <w:proofErr w:type="spellEnd"/>
       <w:r>
         <w:rPr>
           <w:lang w:val="sv-SE"/>
         </w:rPr>
-        <w:t xml:space="preserve"> mig utav några rörliga bilder</w:t>
-      </w:r>
-    </w:p>
-    <w:p>
-      <w:pPr>
-        <w:rPr>
-          <w:lang w:val="sv-SE"/>
-        </w:rPr>
-      </w:pPr>
-      <w:r>
-        <w:rPr>
-          <w:lang w:val="sv-SE"/>
-        </w:rPr>
-        <w:t>Ljud:</w:t>
-      </w:r>
-    </w:p>
-    <w:p>
-      <w:pPr>
-        <w:rPr>
-          <w:lang w:val="sv-SE"/>
-        </w:rPr>
-      </w:pPr>
-      <w:r>
-        <w:rPr>
-          <w:lang w:val="sv-SE"/>
-        </w:rPr>
-        <w:t>Ljud kommer inte att användas på hemsidan</w:t>
+        <w:t xml:space="preserve"> </w:t>
+      </w:r>
+      <w:proofErr w:type="spellStart"/>
+      <w:r>
+        <w:rPr>
+          <w:lang w:val="sv-SE"/>
+        </w:rPr>
+        <w:t>scroll</w:t>
+      </w:r>
+      <w:proofErr w:type="spellEnd"/>
+      <w:r>
+        <w:rPr>
+          <w:lang w:val="sv-SE"/>
+        </w:rPr>
+        <w:t>.</w:t>
       </w:r>
     </w:p>
     <w:p>
@@ -991,6 +1204,18 @@
       <w:szCs w:val="56"/>
     </w:rPr>
   </w:style>
+  <w:style w:type="character" w:styleId="Hyperlnk">
+    <w:name w:val="Hyperlink"/>
+    <w:basedOn w:val="Standardstycketeckensnitt"/>
+    <w:uiPriority w:val="99"/>
+    <w:semiHidden/>
+    <w:unhideWhenUsed/>
+    <w:rsid w:val="00C54D60"/>
+    <w:rPr>
+      <w:color w:val="0000FF"/>
+      <w:u w:val="single"/>
+    </w:rPr>
+  </w:style>
 </w:styles>
 </file>
 

</xml_diff>